<commit_message>
Send MailNotifier started but need valid smtp TLS server
</commit_message>
<xml_diff>
--- a/Spec/spec_v1.docx
+++ b/Spec/spec_v1.docx
@@ -261,7 +261,7 @@
           <w:kern w:val="36"/>
           <w:sz w:val="48"/>
           <w:szCs w:val="48"/>
-          <w:lang w:eastAsia="fr-FR"/>
+          <w:lang w:val="en-US" w:eastAsia="fr-FR"/>
         </w:rPr>
       </w:pPr>
       <w:r>
@@ -272,76 +272,31 @@
           <w:kern w:val="36"/>
           <w:sz w:val="48"/>
           <w:szCs w:val="48"/>
-          <w:lang w:eastAsia="fr-FR"/>
-        </w:rPr>
-        <w:t xml:space="preserve">Data </w:t>
-      </w:r>
-      <w:proofErr w:type="spellStart"/>
-      <w:r>
-        <w:rPr>
-          <w:rFonts w:ascii="Times New Roman" w:eastAsia="Times New Roman" w:hAnsi="Times New Roman" w:cs="Times New Roman"/>
-          <w:b/>
-          <w:bCs/>
-          <w:kern w:val="36"/>
-          <w:sz w:val="48"/>
-          <w:szCs w:val="48"/>
-          <w:lang w:eastAsia="fr-FR"/>
-        </w:rPr>
-        <w:t>Alerts</w:t>
-      </w:r>
-      <w:proofErr w:type="spellEnd"/>
-      <w:r>
-        <w:rPr>
-          <w:rFonts w:ascii="Times New Roman" w:eastAsia="Times New Roman" w:hAnsi="Times New Roman" w:cs="Times New Roman"/>
-          <w:b/>
-          <w:bCs/>
-          <w:kern w:val="36"/>
-          <w:sz w:val="48"/>
-          <w:szCs w:val="48"/>
-          <w:lang w:eastAsia="fr-FR"/>
-        </w:rPr>
-        <w:t xml:space="preserve"> </w:t>
-      </w:r>
-      <w:proofErr w:type="spellStart"/>
-      <w:r>
-        <w:rPr>
-          <w:rFonts w:ascii="Times New Roman" w:eastAsia="Times New Roman" w:hAnsi="Times New Roman" w:cs="Times New Roman"/>
-          <w:b/>
-          <w:bCs/>
-          <w:kern w:val="36"/>
-          <w:sz w:val="48"/>
-          <w:szCs w:val="48"/>
-          <w:lang w:eastAsia="fr-FR"/>
-        </w:rPr>
-        <w:t>with</w:t>
-      </w:r>
-      <w:proofErr w:type="spellEnd"/>
-      <w:r>
-        <w:rPr>
-          <w:rFonts w:ascii="Times New Roman" w:eastAsia="Times New Roman" w:hAnsi="Times New Roman" w:cs="Times New Roman"/>
-          <w:b/>
-          <w:bCs/>
-          <w:kern w:val="36"/>
-          <w:sz w:val="48"/>
-          <w:szCs w:val="48"/>
-          <w:lang w:eastAsia="fr-FR"/>
-        </w:rPr>
-        <w:t xml:space="preserve"> Distill.io</w:t>
-      </w:r>
-    </w:p>
-    <w:p/>
+          <w:lang w:val="en-US" w:eastAsia="fr-FR"/>
+        </w:rPr>
+        <w:t>Data Alerts with Distill.io</w:t>
+      </w:r>
+    </w:p>
+    <w:p>
+      <w:pPr>
+        <w:rPr>
+          <w:lang w:val="en-US"/>
+        </w:rPr>
+      </w:pPr>
+    </w:p>
     <w:p>
       <w:pPr>
         <w:pStyle w:val="Titre1"/>
-      </w:pPr>
-      <w:proofErr w:type="spellStart"/>
-      <w:r>
+        <w:rPr>
+          <w:lang w:val="en-US"/>
+        </w:rPr>
+      </w:pPr>
+      <w:r>
+        <w:rPr>
+          <w:lang w:val="en-US"/>
+        </w:rPr>
         <w:lastRenderedPageBreak/>
-        <w:t>Distill</w:t>
-      </w:r>
-      <w:proofErr w:type="spellEnd"/>
-      <w:r>
-        <w:t xml:space="preserve"> Web Monitor</w:t>
+        <w:t>Distill Web Monitor</w:t>
       </w:r>
     </w:p>
     <w:p>
@@ -694,31 +649,34 @@
           <w:lang w:val="en-US"/>
         </w:rPr>
       </w:pPr>
-      <w:bookmarkStart w:id="0" w:name="_GoBack"/>
-      <w:bookmarkEnd w:id="0"/>
-    </w:p>
-    <w:p>
-      <w:pPr>
-        <w:rPr>
-          <w:lang w:val="en-US"/>
-        </w:rPr>
-      </w:pPr>
-    </w:p>
-    <w:p>
-      <w:pPr>
-        <w:rPr>
-          <w:lang w:val="en-US"/>
-        </w:rPr>
-      </w:pPr>
-    </w:p>
-    <w:p>
-      <w:pPr>
-        <w:rPr>
-          <w:lang w:val="en-US"/>
-        </w:rPr>
-      </w:pPr>
-    </w:p>
-    <w:p>
+    </w:p>
+    <w:p>
+      <w:pPr>
+        <w:rPr>
+          <w:lang w:val="en-US"/>
+        </w:rPr>
+      </w:pPr>
+    </w:p>
+    <w:p>
+      <w:pPr>
+        <w:rPr>
+          <w:lang w:val="en-US"/>
+        </w:rPr>
+      </w:pPr>
+    </w:p>
+    <w:p>
+      <w:pPr>
+        <w:rPr>
+          <w:lang w:val="en-US"/>
+        </w:rPr>
+      </w:pPr>
+    </w:p>
+    <w:p>
+      <w:pPr>
+        <w:rPr>
+          <w:lang w:val="en-US"/>
+        </w:rPr>
+      </w:pPr>
       <w:r>
         <w:rPr>
           <w:rStyle w:val="style-scope"/>
@@ -737,10 +695,16 @@
       </w:hyperlink>
     </w:p>
     <w:p>
+      <w:pPr>
+        <w:rPr>
+          <w:lang w:val="en-US"/>
+        </w:rPr>
+      </w:pPr>
       <w:hyperlink r:id="rId15" w:history="1">
         <w:r>
           <w:rPr>
             <w:rStyle w:val="Lienhypertexte"/>
+            <w:lang w:val="en-US"/>
           </w:rPr>
           <w:t>https://www.youtube.com/watch?v=Kwg6XFNgTIM&amp;feature=youtu.be</w:t>
         </w:r>
@@ -931,6 +895,496 @@
           </wp:inline>
         </w:drawing>
       </w:r>
+    </w:p>
+    <w:p/>
+    <w:p/>
+    <w:p/>
+    <w:p/>
+    <w:p/>
+    <w:p>
+      <w:pPr>
+        <w:rPr>
+          <w:lang w:val="en-US"/>
+        </w:rPr>
+      </w:pPr>
+      <w:r>
+        <w:rPr>
+          <w:lang w:val="en-US"/>
+        </w:rPr>
+        <w:t>Technical decision to send mail:</w:t>
+      </w:r>
+    </w:p>
+    <w:p>
+      <w:pPr>
+        <w:rPr>
+          <w:lang w:val="en-US"/>
+        </w:rPr>
+      </w:pPr>
+      <w:hyperlink r:id="rId20" w:history="1">
+        <w:r>
+          <w:rPr>
+            <w:rStyle w:val="Lienhypertexte"/>
+            <w:lang w:val="en-US"/>
+          </w:rPr>
+          <w:t>https://docs.microsoft.com/en-us/dotnet/api/system.net.mail.smtpclient?view=net-5.0</w:t>
+        </w:r>
+      </w:hyperlink>
+    </w:p>
+    <w:p>
+      <w:pPr>
+        <w:rPr>
+          <w:lang w:val="en-US"/>
+        </w:rPr>
+      </w:pPr>
+    </w:p>
+    <w:p>
+      <w:pPr>
+        <w:rPr>
+          <w:lang w:val="en-US"/>
+        </w:rPr>
+      </w:pPr>
+      <w:r>
+        <w:rPr>
+          <w:noProof/>
+          <w:lang w:eastAsia="fr-FR"/>
+        </w:rPr>
+        <w:drawing>
+          <wp:inline distT="0" distB="0" distL="0" distR="0" wp14:anchorId="10BBD9A6" wp14:editId="0E6FF1BD">
+            <wp:extent cx="5760720" cy="1569101"/>
+            <wp:effectExtent l="0" t="0" r="0" b="0"/>
+            <wp:docPr id="9" name="Image 9"/>
+            <wp:cNvGraphicFramePr>
+              <a:graphicFrameLocks xmlns:a="http://schemas.openxmlformats.org/drawingml/2006/main" noChangeAspect="1"/>
+            </wp:cNvGraphicFramePr>
+            <a:graphic xmlns:a="http://schemas.openxmlformats.org/drawingml/2006/main">
+              <a:graphicData uri="http://schemas.openxmlformats.org/drawingml/2006/picture">
+                <pic:pic xmlns:pic="http://schemas.openxmlformats.org/drawingml/2006/picture">
+                  <pic:nvPicPr>
+                    <pic:cNvPr id="0" name=""/>
+                    <pic:cNvPicPr/>
+                  </pic:nvPicPr>
+                  <pic:blipFill>
+                    <a:blip r:embed="rId21"/>
+                    <a:stretch>
+                      <a:fillRect/>
+                    </a:stretch>
+                  </pic:blipFill>
+                  <pic:spPr>
+                    <a:xfrm>
+                      <a:off x="0" y="0"/>
+                      <a:ext cx="5760720" cy="1569101"/>
+                    </a:xfrm>
+                    <a:prstGeom prst="rect">
+                      <a:avLst/>
+                    </a:prstGeom>
+                  </pic:spPr>
+                </pic:pic>
+              </a:graphicData>
+            </a:graphic>
+          </wp:inline>
+        </w:drawing>
+      </w:r>
+    </w:p>
+    <w:p>
+      <w:pPr>
+        <w:rPr>
+          <w:lang w:val="en-US"/>
+        </w:rPr>
+      </w:pPr>
+      <w:r>
+        <w:rPr>
+          <w:noProof/>
+          <w:lang w:eastAsia="fr-FR"/>
+        </w:rPr>
+        <w:drawing>
+          <wp:inline distT="0" distB="0" distL="0" distR="0" wp14:anchorId="538D4FA9" wp14:editId="6F35E567">
+            <wp:extent cx="5760720" cy="1819175"/>
+            <wp:effectExtent l="0" t="0" r="0" b="0"/>
+            <wp:docPr id="10" name="Image 10"/>
+            <wp:cNvGraphicFramePr>
+              <a:graphicFrameLocks xmlns:a="http://schemas.openxmlformats.org/drawingml/2006/main" noChangeAspect="1"/>
+            </wp:cNvGraphicFramePr>
+            <a:graphic xmlns:a="http://schemas.openxmlformats.org/drawingml/2006/main">
+              <a:graphicData uri="http://schemas.openxmlformats.org/drawingml/2006/picture">
+                <pic:pic xmlns:pic="http://schemas.openxmlformats.org/drawingml/2006/picture">
+                  <pic:nvPicPr>
+                    <pic:cNvPr id="0" name=""/>
+                    <pic:cNvPicPr/>
+                  </pic:nvPicPr>
+                  <pic:blipFill>
+                    <a:blip r:embed="rId22"/>
+                    <a:stretch>
+                      <a:fillRect/>
+                    </a:stretch>
+                  </pic:blipFill>
+                  <pic:spPr>
+                    <a:xfrm>
+                      <a:off x="0" y="0"/>
+                      <a:ext cx="5760720" cy="1819175"/>
+                    </a:xfrm>
+                    <a:prstGeom prst="rect">
+                      <a:avLst/>
+                    </a:prstGeom>
+                  </pic:spPr>
+                </pic:pic>
+              </a:graphicData>
+            </a:graphic>
+          </wp:inline>
+        </w:drawing>
+      </w:r>
+    </w:p>
+    <w:p>
+      <w:pPr>
+        <w:rPr>
+          <w:lang w:val="en-US"/>
+        </w:rPr>
+      </w:pPr>
+    </w:p>
+    <w:p>
+      <w:pPr>
+        <w:rPr>
+          <w:lang w:val="en-US"/>
+        </w:rPr>
+      </w:pPr>
+    </w:p>
+    <w:p>
+      <w:pPr>
+        <w:rPr>
+          <w:lang w:val="en-US"/>
+        </w:rPr>
+      </w:pPr>
+    </w:p>
+    <w:p>
+      <w:pPr>
+        <w:rPr>
+          <w:lang w:val="en-US"/>
+        </w:rPr>
+      </w:pPr>
+    </w:p>
+    <w:p>
+      <w:pPr>
+        <w:rPr>
+          <w:lang w:val="en-US"/>
+        </w:rPr>
+      </w:pPr>
+    </w:p>
+    <w:p>
+      <w:pPr>
+        <w:rPr>
+          <w:lang w:val="en-US"/>
+        </w:rPr>
+      </w:pPr>
+      <w:r>
+        <w:rPr>
+          <w:noProof/>
+          <w:lang w:eastAsia="fr-FR"/>
+        </w:rPr>
+        <w:drawing>
+          <wp:inline distT="0" distB="0" distL="0" distR="0" wp14:anchorId="15A9110A" wp14:editId="4BB2232D">
+            <wp:extent cx="5760720" cy="1848379"/>
+            <wp:effectExtent l="0" t="0" r="0" b="0"/>
+            <wp:docPr id="11" name="Image 11"/>
+            <wp:cNvGraphicFramePr>
+              <a:graphicFrameLocks xmlns:a="http://schemas.openxmlformats.org/drawingml/2006/main" noChangeAspect="1"/>
+            </wp:cNvGraphicFramePr>
+            <a:graphic xmlns:a="http://schemas.openxmlformats.org/drawingml/2006/main">
+              <a:graphicData uri="http://schemas.openxmlformats.org/drawingml/2006/picture">
+                <pic:pic xmlns:pic="http://schemas.openxmlformats.org/drawingml/2006/picture">
+                  <pic:nvPicPr>
+                    <pic:cNvPr id="0" name=""/>
+                    <pic:cNvPicPr/>
+                  </pic:nvPicPr>
+                  <pic:blipFill>
+                    <a:blip r:embed="rId23"/>
+                    <a:stretch>
+                      <a:fillRect/>
+                    </a:stretch>
+                  </pic:blipFill>
+                  <pic:spPr>
+                    <a:xfrm>
+                      <a:off x="0" y="0"/>
+                      <a:ext cx="5760720" cy="1848379"/>
+                    </a:xfrm>
+                    <a:prstGeom prst="rect">
+                      <a:avLst/>
+                    </a:prstGeom>
+                  </pic:spPr>
+                </pic:pic>
+              </a:graphicData>
+            </a:graphic>
+          </wp:inline>
+        </w:drawing>
+      </w:r>
+    </w:p>
+    <w:p>
+      <w:pPr>
+        <w:rPr>
+          <w:lang w:val="en-US"/>
+        </w:rPr>
+      </w:pPr>
+      <w:hyperlink r:id="rId24" w:history="1">
+        <w:r>
+          <w:rPr>
+            <w:rStyle w:val="Lienhypertexte"/>
+            <w:lang w:val="en-US"/>
+          </w:rPr>
+          <w:t>https://support.google.com/a/answer/176600?hl=en</w:t>
+        </w:r>
+      </w:hyperlink>
+    </w:p>
+    <w:p>
+      <w:pPr>
+        <w:rPr>
+          <w:lang w:val="en-US"/>
+        </w:rPr>
+      </w:pPr>
+    </w:p>
+    <w:p>
+      <w:pPr>
+        <w:rPr>
+          <w:lang w:val="en-US"/>
+        </w:rPr>
+      </w:pPr>
+      <w:r>
+        <w:rPr>
+          <w:noProof/>
+          <w:lang w:eastAsia="fr-FR"/>
+        </w:rPr>
+        <w:drawing>
+          <wp:inline distT="0" distB="0" distL="0" distR="0" wp14:anchorId="138B31CD" wp14:editId="0D78B028">
+            <wp:extent cx="5760720" cy="5362014"/>
+            <wp:effectExtent l="0" t="0" r="0" b="0"/>
+            <wp:docPr id="12" name="Image 12"/>
+            <wp:cNvGraphicFramePr>
+              <a:graphicFrameLocks xmlns:a="http://schemas.openxmlformats.org/drawingml/2006/main" noChangeAspect="1"/>
+            </wp:cNvGraphicFramePr>
+            <a:graphic xmlns:a="http://schemas.openxmlformats.org/drawingml/2006/main">
+              <a:graphicData uri="http://schemas.openxmlformats.org/drawingml/2006/picture">
+                <pic:pic xmlns:pic="http://schemas.openxmlformats.org/drawingml/2006/picture">
+                  <pic:nvPicPr>
+                    <pic:cNvPr id="0" name=""/>
+                    <pic:cNvPicPr/>
+                  </pic:nvPicPr>
+                  <pic:blipFill>
+                    <a:blip r:embed="rId25"/>
+                    <a:stretch>
+                      <a:fillRect/>
+                    </a:stretch>
+                  </pic:blipFill>
+                  <pic:spPr>
+                    <a:xfrm>
+                      <a:off x="0" y="0"/>
+                      <a:ext cx="5760720" cy="5362014"/>
+                    </a:xfrm>
+                    <a:prstGeom prst="rect">
+                      <a:avLst/>
+                    </a:prstGeom>
+                  </pic:spPr>
+                </pic:pic>
+              </a:graphicData>
+            </a:graphic>
+          </wp:inline>
+        </w:drawing>
+      </w:r>
+    </w:p>
+    <w:p>
+      <w:pPr>
+        <w:rPr>
+          <w:lang w:val="en-US"/>
+        </w:rPr>
+      </w:pPr>
+      <w:r>
+        <w:rPr>
+          <w:noProof/>
+          <w:lang w:eastAsia="fr-FR"/>
+        </w:rPr>
+        <w:lastRenderedPageBreak/>
+        <w:drawing>
+          <wp:inline distT="0" distB="0" distL="0" distR="0" wp14:anchorId="7BACD870" wp14:editId="31DF4412">
+            <wp:extent cx="5760720" cy="1872877"/>
+            <wp:effectExtent l="0" t="0" r="0" b="0"/>
+            <wp:docPr id="13" name="Image 13"/>
+            <wp:cNvGraphicFramePr>
+              <a:graphicFrameLocks xmlns:a="http://schemas.openxmlformats.org/drawingml/2006/main" noChangeAspect="1"/>
+            </wp:cNvGraphicFramePr>
+            <a:graphic xmlns:a="http://schemas.openxmlformats.org/drawingml/2006/main">
+              <a:graphicData uri="http://schemas.openxmlformats.org/drawingml/2006/picture">
+                <pic:pic xmlns:pic="http://schemas.openxmlformats.org/drawingml/2006/picture">
+                  <pic:nvPicPr>
+                    <pic:cNvPr id="0" name=""/>
+                    <pic:cNvPicPr/>
+                  </pic:nvPicPr>
+                  <pic:blipFill>
+                    <a:blip r:embed="rId26"/>
+                    <a:stretch>
+                      <a:fillRect/>
+                    </a:stretch>
+                  </pic:blipFill>
+                  <pic:spPr>
+                    <a:xfrm>
+                      <a:off x="0" y="0"/>
+                      <a:ext cx="5760720" cy="1872877"/>
+                    </a:xfrm>
+                    <a:prstGeom prst="rect">
+                      <a:avLst/>
+                    </a:prstGeom>
+                  </pic:spPr>
+                </pic:pic>
+              </a:graphicData>
+            </a:graphic>
+          </wp:inline>
+        </w:drawing>
+      </w:r>
+    </w:p>
+    <w:p>
+      <w:pPr>
+        <w:rPr>
+          <w:lang w:val="en-US"/>
+        </w:rPr>
+      </w:pPr>
+    </w:p>
+    <w:p>
+      <w:pPr>
+        <w:rPr>
+          <w:lang w:val="en-US"/>
+        </w:rPr>
+      </w:pPr>
+    </w:p>
+    <w:tbl>
+      <w:tblPr>
+        <w:tblStyle w:val="Grilledutableau"/>
+        <w:tblW w:w="0" w:type="auto"/>
+        <w:tblLook w:val="04A0" w:firstRow="1" w:lastRow="0" w:firstColumn="1" w:lastColumn="0" w:noHBand="0" w:noVBand="1"/>
+      </w:tblPr>
+      <w:tblGrid>
+        <w:gridCol w:w="9212"/>
+      </w:tblGrid>
+      <w:tr>
+        <w:tc>
+          <w:tcPr>
+            <w:tcW w:w="9212" w:type="dxa"/>
+          </w:tcPr>
+          <w:p>
+            <w:pPr>
+              <w:pStyle w:val="Titre2"/>
+              <w:rPr>
+                <w:lang w:val="en-US"/>
+              </w:rPr>
+            </w:pPr>
+            <w:proofErr w:type="spellStart"/>
+            <w:proofErr w:type="gramStart"/>
+            <w:r>
+              <w:rPr>
+                <w:lang w:val="en-US"/>
+              </w:rPr>
+              <w:t>hould</w:t>
+            </w:r>
+            <w:proofErr w:type="spellEnd"/>
+            <w:proofErr w:type="gramEnd"/>
+            <w:r>
+              <w:rPr>
+                <w:lang w:val="en-US"/>
+              </w:rPr>
+              <w:t xml:space="preserve"> You Be Using SSL or TLS?</w:t>
+            </w:r>
+          </w:p>
+          <w:p>
+            <w:pPr>
+              <w:pStyle w:val="NormalWeb"/>
+              <w:rPr>
+                <w:lang w:val="en-US"/>
+              </w:rPr>
+            </w:pPr>
+            <w:r>
+              <w:rPr>
+                <w:lang w:val="en-US"/>
+              </w:rPr>
+              <w:t xml:space="preserve">Both SSL 2.0 and 3.0 have been deprecated by the </w:t>
+            </w:r>
+            <w:hyperlink r:id="rId27" w:tgtFrame="_blank" w:history="1">
+              <w:r>
+                <w:rPr>
+                  <w:rStyle w:val="Lienhypertexte"/>
+                  <w:lang w:val="en-US"/>
+                </w:rPr>
+                <w:t>Internet Engineering Task Force</w:t>
+              </w:r>
+            </w:hyperlink>
+          </w:p>
+          <w:p>
+            <w:pPr>
+              <w:rPr>
+                <w:lang w:val="en-US"/>
+              </w:rPr>
+            </w:pPr>
+            <w:proofErr w:type="gramStart"/>
+            <w:r>
+              <w:rPr>
+                <w:lang w:val="en-US"/>
+              </w:rPr>
+              <w:t>you</w:t>
+            </w:r>
+            <w:proofErr w:type="gramEnd"/>
+            <w:r>
+              <w:rPr>
+                <w:lang w:val="en-US"/>
+              </w:rPr>
+              <w:t xml:space="preserve"> should disable SSL 2.0 and 3.0 in your server configuration, and while you’re at it – go ahead and deprecate TLS 1.0 and TLS 1.1, too. </w:t>
+            </w:r>
+          </w:p>
+          <w:p>
+            <w:pPr>
+              <w:rPr>
+                <w:lang w:val="en-US"/>
+              </w:rPr>
+            </w:pPr>
+          </w:p>
+          <w:p>
+            <w:pPr>
+              <w:rPr>
+                <w:lang w:val="en-US"/>
+              </w:rPr>
+            </w:pPr>
+            <w:r>
+              <w:rPr>
+                <w:highlight w:val="yellow"/>
+                <w:lang w:val="en-US"/>
+              </w:rPr>
+              <w:t>When it comes to your servers, you should only have TLS protocols enabled.</w:t>
+            </w:r>
+          </w:p>
+          <w:p>
+            <w:pPr>
+              <w:rPr>
+                <w:lang w:val="en-US"/>
+              </w:rPr>
+            </w:pPr>
+          </w:p>
+        </w:tc>
+      </w:tr>
+    </w:tbl>
+    <w:p>
+      <w:pPr>
+        <w:rPr>
+          <w:lang w:val="en-US"/>
+        </w:rPr>
+      </w:pPr>
+    </w:p>
+    <w:p>
+      <w:pPr>
+        <w:rPr>
+          <w:lang w:val="en-US"/>
+        </w:rPr>
+      </w:pPr>
+    </w:p>
+    <w:p>
+      <w:pPr>
+        <w:rPr>
+          <w:lang w:val="en-US"/>
+        </w:rPr>
+      </w:pPr>
+      <w:bookmarkStart w:id="0" w:name="_GoBack"/>
+      <w:bookmarkEnd w:id="0"/>
     </w:p>
     <w:sectPr>
       <w:pgSz w:w="11906" w:h="16838"/>
@@ -1123,6 +1577,31 @@
       <w:lang w:eastAsia="fr-FR"/>
     </w:rPr>
   </w:style>
+  <w:style w:type="paragraph" w:styleId="Titre2">
+    <w:name w:val="heading 2"/>
+    <w:basedOn w:val="Normal"/>
+    <w:next w:val="Normal"/>
+    <w:link w:val="Titre2Car"/>
+    <w:uiPriority w:val="9"/>
+    <w:semiHidden/>
+    <w:unhideWhenUsed/>
+    <w:qFormat/>
+    <w:rsid w:val="00280A14"/>
+    <w:pPr>
+      <w:keepNext/>
+      <w:keepLines/>
+      <w:spacing w:before="200" w:after="0"/>
+      <w:outlineLvl w:val="1"/>
+    </w:pPr>
+    <w:rPr>
+      <w:rFonts w:asciiTheme="majorHAnsi" w:eastAsiaTheme="majorEastAsia" w:hAnsiTheme="majorHAnsi" w:cstheme="majorBidi"/>
+      <w:b/>
+      <w:bCs/>
+      <w:color w:val="4F81BD" w:themeColor="accent1"/>
+      <w:sz w:val="26"/>
+      <w:szCs w:val="26"/>
+    </w:rPr>
+  </w:style>
   <w:style w:type="character" w:default="1" w:styleId="Policepardfaut">
     <w:name w:val="Default Paragraph Font"/>
     <w:uiPriority w:val="1"/>
@@ -1211,6 +1690,58 @@
     <w:name w:val="style-scope"/>
     <w:basedOn w:val="Policepardfaut"/>
     <w:rsid w:val="00243C3A"/>
+  </w:style>
+  <w:style w:type="table" w:styleId="Grilledutableau">
+    <w:name w:val="Table Grid"/>
+    <w:basedOn w:val="TableauNormal"/>
+    <w:uiPriority w:val="59"/>
+    <w:rsid w:val="00280A14"/>
+    <w:pPr>
+      <w:spacing w:after="0" w:line="240" w:lineRule="auto"/>
+    </w:pPr>
+    <w:tblPr>
+      <w:tblBorders>
+        <w:top w:val="single" w:sz="4" w:space="0" w:color="auto"/>
+        <w:left w:val="single" w:sz="4" w:space="0" w:color="auto"/>
+        <w:bottom w:val="single" w:sz="4" w:space="0" w:color="auto"/>
+        <w:right w:val="single" w:sz="4" w:space="0" w:color="auto"/>
+        <w:insideH w:val="single" w:sz="4" w:space="0" w:color="auto"/>
+        <w:insideV w:val="single" w:sz="4" w:space="0" w:color="auto"/>
+      </w:tblBorders>
+    </w:tblPr>
+  </w:style>
+  <w:style w:type="character" w:customStyle="1" w:styleId="Titre2Car">
+    <w:name w:val="Titre 2 Car"/>
+    <w:basedOn w:val="Policepardfaut"/>
+    <w:link w:val="Titre2"/>
+    <w:uiPriority w:val="9"/>
+    <w:semiHidden/>
+    <w:rsid w:val="00280A14"/>
+    <w:rPr>
+      <w:rFonts w:asciiTheme="majorHAnsi" w:eastAsiaTheme="majorEastAsia" w:hAnsiTheme="majorHAnsi" w:cstheme="majorBidi"/>
+      <w:b/>
+      <w:bCs/>
+      <w:color w:val="4F81BD" w:themeColor="accent1"/>
+      <w:sz w:val="26"/>
+      <w:szCs w:val="26"/>
+    </w:rPr>
+  </w:style>
+  <w:style w:type="paragraph" w:styleId="NormalWeb">
+    <w:name w:val="Normal (Web)"/>
+    <w:basedOn w:val="Normal"/>
+    <w:uiPriority w:val="99"/>
+    <w:semiHidden/>
+    <w:unhideWhenUsed/>
+    <w:rsid w:val="00280A14"/>
+    <w:pPr>
+      <w:spacing w:before="100" w:beforeAutospacing="1" w:after="100" w:afterAutospacing="1" w:line="240" w:lineRule="auto"/>
+    </w:pPr>
+    <w:rPr>
+      <w:rFonts w:ascii="Times New Roman" w:eastAsia="Times New Roman" w:hAnsi="Times New Roman" w:cs="Times New Roman"/>
+      <w:sz w:val="24"/>
+      <w:szCs w:val="24"/>
+      <w:lang w:eastAsia="fr-FR"/>
+    </w:rPr>
   </w:style>
 </w:styles>
 </file>
@@ -1396,6 +1927,31 @@
       <w:lang w:eastAsia="fr-FR"/>
     </w:rPr>
   </w:style>
+  <w:style w:type="paragraph" w:styleId="Titre2">
+    <w:name w:val="heading 2"/>
+    <w:basedOn w:val="Normal"/>
+    <w:next w:val="Normal"/>
+    <w:link w:val="Titre2Car"/>
+    <w:uiPriority w:val="9"/>
+    <w:semiHidden/>
+    <w:unhideWhenUsed/>
+    <w:qFormat/>
+    <w:rsid w:val="00280A14"/>
+    <w:pPr>
+      <w:keepNext/>
+      <w:keepLines/>
+      <w:spacing w:before="200" w:after="0"/>
+      <w:outlineLvl w:val="1"/>
+    </w:pPr>
+    <w:rPr>
+      <w:rFonts w:asciiTheme="majorHAnsi" w:eastAsiaTheme="majorEastAsia" w:hAnsiTheme="majorHAnsi" w:cstheme="majorBidi"/>
+      <w:b/>
+      <w:bCs/>
+      <w:color w:val="4F81BD" w:themeColor="accent1"/>
+      <w:sz w:val="26"/>
+      <w:szCs w:val="26"/>
+    </w:rPr>
+  </w:style>
   <w:style w:type="character" w:default="1" w:styleId="Policepardfaut">
     <w:name w:val="Default Paragraph Font"/>
     <w:uiPriority w:val="1"/>
@@ -1484,6 +2040,58 @@
     <w:name w:val="style-scope"/>
     <w:basedOn w:val="Policepardfaut"/>
     <w:rsid w:val="00243C3A"/>
+  </w:style>
+  <w:style w:type="table" w:styleId="Grilledutableau">
+    <w:name w:val="Table Grid"/>
+    <w:basedOn w:val="TableauNormal"/>
+    <w:uiPriority w:val="59"/>
+    <w:rsid w:val="00280A14"/>
+    <w:pPr>
+      <w:spacing w:after="0" w:line="240" w:lineRule="auto"/>
+    </w:pPr>
+    <w:tblPr>
+      <w:tblBorders>
+        <w:top w:val="single" w:sz="4" w:space="0" w:color="auto"/>
+        <w:left w:val="single" w:sz="4" w:space="0" w:color="auto"/>
+        <w:bottom w:val="single" w:sz="4" w:space="0" w:color="auto"/>
+        <w:right w:val="single" w:sz="4" w:space="0" w:color="auto"/>
+        <w:insideH w:val="single" w:sz="4" w:space="0" w:color="auto"/>
+        <w:insideV w:val="single" w:sz="4" w:space="0" w:color="auto"/>
+      </w:tblBorders>
+    </w:tblPr>
+  </w:style>
+  <w:style w:type="character" w:customStyle="1" w:styleId="Titre2Car">
+    <w:name w:val="Titre 2 Car"/>
+    <w:basedOn w:val="Policepardfaut"/>
+    <w:link w:val="Titre2"/>
+    <w:uiPriority w:val="9"/>
+    <w:semiHidden/>
+    <w:rsid w:val="00280A14"/>
+    <w:rPr>
+      <w:rFonts w:asciiTheme="majorHAnsi" w:eastAsiaTheme="majorEastAsia" w:hAnsiTheme="majorHAnsi" w:cstheme="majorBidi"/>
+      <w:b/>
+      <w:bCs/>
+      <w:color w:val="4F81BD" w:themeColor="accent1"/>
+      <w:sz w:val="26"/>
+      <w:szCs w:val="26"/>
+    </w:rPr>
+  </w:style>
+  <w:style w:type="paragraph" w:styleId="NormalWeb">
+    <w:name w:val="Normal (Web)"/>
+    <w:basedOn w:val="Normal"/>
+    <w:uiPriority w:val="99"/>
+    <w:semiHidden/>
+    <w:unhideWhenUsed/>
+    <w:rsid w:val="00280A14"/>
+    <w:pPr>
+      <w:spacing w:before="100" w:beforeAutospacing="1" w:after="100" w:afterAutospacing="1" w:line="240" w:lineRule="auto"/>
+    </w:pPr>
+    <w:rPr>
+      <w:rFonts w:ascii="Times New Roman" w:eastAsia="Times New Roman" w:hAnsi="Times New Roman" w:cs="Times New Roman"/>
+      <w:sz w:val="24"/>
+      <w:szCs w:val="24"/>
+      <w:lang w:eastAsia="fr-FR"/>
+    </w:rPr>
   </w:style>
 </w:styles>
 </file>

</xml_diff>

<commit_message>
rename XtraxRule to Xtrax
</commit_message>
<xml_diff>
--- a/Spec/spec_v1.docx
+++ b/Spec/spec_v1.docx
@@ -2203,8 +2203,6 @@
           <w:lang w:val="en-US"/>
         </w:rPr>
       </w:pPr>
-      <w:bookmarkStart w:id="0" w:name="_GoBack"/>
-      <w:bookmarkEnd w:id="0"/>
     </w:p>
     <w:p>
       <w:pPr>
@@ -2491,8 +2489,104 @@
         <w:rPr>
           <w:lang w:val="en-US"/>
         </w:rPr>
-        <w:t>, with a resource id</w:t>
-      </w:r>
+        <w:t xml:space="preserve">, with a </w:t>
+      </w:r>
+      <w:r>
+        <w:rPr>
+          <w:b/>
+          <w:lang w:val="en-US"/>
+        </w:rPr>
+        <w:t>resource id</w:t>
+      </w:r>
+    </w:p>
+    <w:p>
+      <w:pPr>
+        <w:rPr>
+          <w:lang w:val="en-US"/>
+        </w:rPr>
+      </w:pPr>
+    </w:p>
+    <w:p>
+      <w:pPr>
+        <w:rPr>
+          <w:lang w:val="en-US"/>
+        </w:rPr>
+      </w:pPr>
+      <w:bookmarkStart w:id="0" w:name="_GoBack"/>
+      <w:bookmarkEnd w:id="0"/>
+    </w:p>
+    <w:p>
+      <w:pPr>
+        <w:rPr>
+          <w:lang w:val="en-US"/>
+        </w:rPr>
+      </w:pPr>
+    </w:p>
+    <w:p>
+      <w:pPr>
+        <w:rPr>
+          <w:lang w:val="en-US"/>
+        </w:rPr>
+      </w:pPr>
+      <w:r>
+        <w:rPr>
+          <w:lang w:val="en-US"/>
+        </w:rPr>
+        <w:t>Pipeline scheduling</w:t>
+      </w:r>
+    </w:p>
+    <w:p>
+      <w:pPr>
+        <w:rPr>
+          <w:lang w:val="en-US"/>
+        </w:rPr>
+      </w:pPr>
+      <w:r>
+        <w:rPr>
+          <w:lang w:val="en-US"/>
+        </w:rPr>
+        <w:t>It is possible to specify the hour of the day to trigger the execution of the pipeline</w:t>
+      </w:r>
+    </w:p>
+    <w:p>
+      <w:pPr>
+        <w:rPr>
+          <w:lang w:val="en-US"/>
+        </w:rPr>
+      </w:pPr>
+      <w:r>
+        <w:rPr>
+          <w:lang w:val="en-US"/>
+        </w:rPr>
+        <w:t>It is possible to cascade pipeline in sequential order, and indicate orders</w:t>
+      </w:r>
+    </w:p>
+    <w:p>
+      <w:pPr>
+        <w:rPr>
+          <w:lang w:val="en-US"/>
+        </w:rPr>
+      </w:pPr>
+      <w:r>
+        <w:rPr>
+          <w:lang w:val="en-US"/>
+        </w:rPr>
+        <w:t>It is possible to run pipelines in parallel</w:t>
+      </w:r>
+    </w:p>
+    <w:p>
+      <w:pPr>
+        <w:rPr>
+          <w:lang w:val="en-US"/>
+        </w:rPr>
+      </w:pPr>
+    </w:p>
+    <w:p>
+      <w:pPr>
+        <w:rPr>
+          <w:lang w:val="en-US"/>
+        </w:rPr>
+      </w:pPr>
     </w:p>
     <w:p>
       <w:pPr>

</xml_diff>